<commit_message>
Updated 2 files under /
</commit_message>
<xml_diff>
--- a/SignalBooster_Assignment.docx
+++ b/SignalBooster_Assignment.docx
@@ -166,6 +166,12 @@
         <w:t xml:space="preserve"> - POST the data to `https://alert-api.com/DrExtract`</w:t>
       </w:r>
       <w:r>
+        <w:t xml:space="preserve"> </w:t>
+      </w:r>
+      <w:r>
+        <w:t>(Not a real link)</w:t>
+      </w:r>
+      <w:r>
         <w:br/>
       </w:r>
       <w:r>
@@ -242,10 +248,7 @@
     </w:p>
     <w:p>
       <w:r>
-        <w:t xml:space="preserve">✅ </w:t>
-      </w:r>
-      <w:r>
-        <w:t>If you are not a C# developer, we want you to re-write this into the language of your choice then follow the above.</w:t>
+        <w:t>✅ If you are not a C# developer, we want you to re-write this into the language of your choice then follow the above.</w:t>
       </w:r>
     </w:p>
     <w:sectPr>

</xml_diff>